<commit_message>
Improve experiments, add more text (SWI)
</commit_message>
<xml_diff>
--- a/SWI/Ondřej Švorc - SWI - Seminární práce 2025.docx
+++ b/SWI/Ondřej Švorc - SWI - Seminární práce 2025.docx
@@ -334,7 +334,16 @@
           <w:szCs w:val="28"/>
           <w:lang w:val="cs-CZ"/>
         </w:rPr>
-        <w:t>15</w:t>
+        <w:t>1</w:t>
+      </w:r>
+      <w:r>
+        <w:rPr>
+          <w:rFonts w:ascii="Lato-Regular" w:hAnsi="Lato-Regular"/>
+          <w:sz w:val="28"/>
+          <w:szCs w:val="28"/>
+          <w:lang w:val="cs-CZ"/>
+        </w:rPr>
+        <w:t>6</w:t>
       </w:r>
       <w:r>
         <w:rPr>
@@ -475,57 +484,66 @@
         <w:t xml:space="preserve"> (JSON</w:t>
       </w:r>
       <w:r>
-        <w:t>).</w:t>
+        <w:t>)</w:t>
+      </w:r>
+      <w:r>
+        <w:t xml:space="preserve"> dodržující OpenAPI 3.0</w:t>
+      </w:r>
+      <w:r>
+        <w:t xml:space="preserve"> specifikaci</w:t>
+      </w:r>
+      <w:r>
+        <w:rPr>
+          <w:rStyle w:val="Znakapoznpodarou"/>
+        </w:rPr>
+        <w:footnoteReference w:id="2"/>
+      </w:r>
+      <w:r>
+        <w:t>.</w:t>
+      </w:r>
+      <w:r>
+        <w:t xml:space="preserve"> Dále se zaměřuje na</w:t>
+      </w:r>
+      <w:r>
+        <w:t xml:space="preserve"> schopnost </w:t>
+      </w:r>
+      <w:r>
+        <w:t xml:space="preserve">LLM </w:t>
+      </w:r>
+      <w:r>
+        <w:t>generovat</w:t>
       </w:r>
       <w:r>
         <w:t xml:space="preserve"> </w:t>
       </w:r>
       <w:r>
+        <w:t>REST API v C# .NET 8 ASP.NET Web API (Minimal APIs)</w:t>
+      </w:r>
+      <w:r>
+        <w:t xml:space="preserve"> na základě dané dokumentace</w:t>
+      </w:r>
+      <w:r>
+        <w:t xml:space="preserve"> celkem pro 3 různé business scénáře</w:t>
+      </w:r>
+      <w:r>
+        <w:t>.</w:t>
+      </w:r>
+      <w:r>
+        <w:t xml:space="preserve"> Nakonec</w:t>
+      </w:r>
+      <w:r>
+        <w:t xml:space="preserve"> se</w:t>
+      </w:r>
+      <w:r>
+        <w:t xml:space="preserve"> pak </w:t>
+      </w:r>
+      <w:r>
+        <w:t>věnuje</w:t>
+      </w:r>
+      <w:r>
         <w:t xml:space="preserve"> </w:t>
       </w:r>
       <w:r>
-        <w:t>Dále se zaměřuje na</w:t>
-      </w:r>
-      <w:r>
-        <w:t xml:space="preserve"> schopnost </w:t>
-      </w:r>
-      <w:r>
-        <w:t xml:space="preserve">LLM </w:t>
-      </w:r>
-      <w:r>
-        <w:t>generovat</w:t>
-      </w:r>
-      <w:r>
-        <w:t xml:space="preserve"> </w:t>
-      </w:r>
-      <w:r>
-        <w:t>REST API v C# .NET 8 ASP.NET Web API (Minimal APIs)</w:t>
-      </w:r>
-      <w:r>
-        <w:t xml:space="preserve"> na základě dané dokumentace</w:t>
-      </w:r>
-      <w:r>
-        <w:t xml:space="preserve"> celkem pro 3 různé business scénáře</w:t>
-      </w:r>
-      <w:r>
-        <w:t>.</w:t>
-      </w:r>
-      <w:r>
-        <w:t xml:space="preserve"> Nakonec</w:t>
-      </w:r>
-      <w:r>
-        <w:t xml:space="preserve"> se</w:t>
-      </w:r>
-      <w:r>
-        <w:t xml:space="preserve"> pak </w:t>
-      </w:r>
-      <w:r>
-        <w:t>věnuje</w:t>
-      </w:r>
-      <w:r>
-        <w:t xml:space="preserve"> </w:t>
-      </w:r>
-      <w:r>
         <w:t xml:space="preserve">generování návrhů na zlepšení </w:t>
       </w:r>
       <w:r>
@@ -554,7 +572,16 @@
         <w:t xml:space="preserve"> kódu</w:t>
       </w:r>
       <w:r>
-        <w:t xml:space="preserve">, typicky pomocí nástrojů jako Swagger. Slouží </w:t>
+        <w:t>, typicky pomocí nástrojů jako Swagger</w:t>
+      </w:r>
+      <w:r>
+        <w:rPr>
+          <w:rStyle w:val="Znakapoznpodarou"/>
+        </w:rPr>
+        <w:footnoteReference w:id="3"/>
+      </w:r>
+      <w:r>
+        <w:t xml:space="preserve">. Slouží </w:t>
       </w:r>
       <w:r>
         <w:t>jednak</w:t>
@@ -799,22 +826,29 @@
       <w:pPr>
         <w:pStyle w:val="Nadpis2"/>
       </w:pPr>
-      <w:bookmarkStart w:id="9" w:name="_Toc197855080"/>
-      <w:bookmarkStart w:id="10" w:name="_Toc198130939"/>
+      <w:bookmarkStart w:id="9" w:name="_Toc198130939"/>
+      <w:bookmarkStart w:id="10" w:name="_Toc197855080"/>
       <w:r>
         <w:lastRenderedPageBreak/>
         <w:t>Výzkumná rešerše</w:t>
       </w:r>
-      <w:bookmarkEnd w:id="10"/>
+      <w:bookmarkEnd w:id="9"/>
     </w:p>
     <w:p>
       <w:pPr>
         <w:pStyle w:val="Zkladntext"/>
       </w:pPr>
-      <w:hyperlink r:id="rId14" w:history="1">
+      <w:r>
+        <w:rPr>
+          <w:lang w:val="en-US"/>
+        </w:rPr>
+        <w:t xml:space="preserve">Kamali, M. Evaluating GPT-4 for OpenAPI Generation and Conversion. Bachelor’s Thesis. Uppsala University, 2024. Dostupné z: </w:t>
+      </w:r>
+      <w:hyperlink r:id="rId14" w:tgtFrame="_new" w:history="1">
         <w:r>
           <w:rPr>
             <w:rStyle w:val="Hypertextovodkaz"/>
+            <w:lang w:val="en-US"/>
           </w:rPr>
           <w:t>https://www.diva-portal.org/smash/get/diva2:1877570/FULLTEXT01.pdf</w:t>
         </w:r>
@@ -824,19 +858,26 @@
       <w:pPr>
         <w:pStyle w:val="Zkladntext"/>
       </w:pPr>
-      <w:hyperlink r:id="rId15" w:history="1">
+    </w:p>
+    <w:p>
+      <w:pPr>
+        <w:pStyle w:val="Zkladntext"/>
+      </w:pPr>
+      <w:r>
+        <w:rPr>
+          <w:lang w:val="en-US"/>
+        </w:rPr>
+        <w:t xml:space="preserve">Yang, J. et al. CodeSensei: Teaching Large Language Models to Generate and Validate API Specifications. arXiv preprint arXiv:2402.11625, 2024. Dostupné z: </w:t>
+      </w:r>
+      <w:hyperlink r:id="rId15" w:tgtFrame="_new" w:history="1">
         <w:r>
           <w:rPr>
             <w:rStyle w:val="Hypertextovodkaz"/>
+            <w:lang w:val="en-US"/>
           </w:rPr>
           <w:t>https://arxiv.org/pdf/2402.11625v1</w:t>
         </w:r>
       </w:hyperlink>
-    </w:p>
-    <w:p>
-      <w:pPr>
-        <w:pStyle w:val="Zkladntext"/>
-      </w:pPr>
     </w:p>
     <w:p>
       <w:pPr>
@@ -885,7 +926,58 @@
         <w:ind w:left="567" w:hanging="283"/>
       </w:pPr>
       <w:r>
-        <w:t>Validita výstupu (výstupem je JSON, je well-formed a odpovídá OpenAPI 3.0 specifikaci)</w:t>
+        <w:t>Validita výstupu</w:t>
+      </w:r>
+    </w:p>
+    <w:p>
+      <w:pPr>
+        <w:pStyle w:val="Zkladntext"/>
+        <w:numPr>
+          <w:ilvl w:val="1"/>
+          <w:numId w:val="11"/>
+        </w:numPr>
+      </w:pPr>
+      <w:r>
+        <w:t>výstupem je JSON</w:t>
+      </w:r>
+      <w:r>
+        <w:t xml:space="preserve"> (ano/ne)</w:t>
+      </w:r>
+    </w:p>
+    <w:p>
+      <w:pPr>
+        <w:pStyle w:val="Zkladntext"/>
+        <w:numPr>
+          <w:ilvl w:val="1"/>
+          <w:numId w:val="11"/>
+        </w:numPr>
+      </w:pPr>
+      <w:r>
+        <w:t xml:space="preserve">JSON </w:t>
+      </w:r>
+      <w:r>
+        <w:t>je well-formed</w:t>
+      </w:r>
+      <w:r>
+        <w:t xml:space="preserve"> (ano/ne)</w:t>
+      </w:r>
+    </w:p>
+    <w:p>
+      <w:pPr>
+        <w:pStyle w:val="Zkladntext"/>
+        <w:numPr>
+          <w:ilvl w:val="1"/>
+          <w:numId w:val="11"/>
+        </w:numPr>
+      </w:pPr>
+      <w:r>
+        <w:t xml:space="preserve">JSON </w:t>
+      </w:r>
+      <w:r>
+        <w:t>odpovídá OpenAPI 3.0 specifikaci</w:t>
+      </w:r>
+      <w:r>
+        <w:t xml:space="preserve"> (ano/ne)</w:t>
       </w:r>
     </w:p>
     <w:p>
@@ -945,13 +1037,16 @@
         <w:ind w:left="567" w:hanging="283"/>
       </w:pPr>
       <w:r>
-        <w:t>Zachování validity výstupu (</w:t>
-      </w:r>
-      <w:r>
-        <w:t>výstup zůstává validní podle OpenAPI 3.0</w:t>
-      </w:r>
-      <w:r>
-        <w:t>)</w:t>
+        <w:t>V</w:t>
+      </w:r>
+      <w:r>
+        <w:t>ýstup zůstává validní podle OpenAPI 3.0</w:t>
+      </w:r>
+      <w:r>
+        <w:t xml:space="preserve"> specifikace</w:t>
+      </w:r>
+      <w:r>
+        <w:t xml:space="preserve"> (ano/ne)</w:t>
       </w:r>
     </w:p>
     <w:p>
@@ -979,7 +1074,7 @@
       <w:r>
         <w:t>Subjektivní skóre (0-5, 0 = nejhorší, 5 = nejlepší) hodnotící, jak je výsledek přínosný</w:t>
       </w:r>
-      <w:bookmarkEnd w:id="9"/>
+      <w:bookmarkEnd w:id="10"/>
     </w:p>
     <w:p>
       <w:pPr>
@@ -1009,7 +1104,37 @@
         <w:ind w:left="567" w:hanging="283"/>
       </w:pPr>
       <w:r>
-        <w:t>Validita výstupu (výstupem je C# kód a je po vložení do Program.cs kompilovatelný)</w:t>
+        <w:t>Validita výstupu</w:t>
+      </w:r>
+    </w:p>
+    <w:p>
+      <w:pPr>
+        <w:pStyle w:val="Zkladntext"/>
+        <w:numPr>
+          <w:ilvl w:val="1"/>
+          <w:numId w:val="13"/>
+        </w:numPr>
+      </w:pPr>
+      <w:r>
+        <w:t>Výstupem</w:t>
+      </w:r>
+      <w:r>
+        <w:t xml:space="preserve"> je C# kód</w:t>
+      </w:r>
+    </w:p>
+    <w:p>
+      <w:pPr>
+        <w:pStyle w:val="Zkladntext"/>
+        <w:numPr>
+          <w:ilvl w:val="1"/>
+          <w:numId w:val="13"/>
+        </w:numPr>
+      </w:pPr>
+      <w:r>
+        <w:t>Kód je</w:t>
+      </w:r>
+      <w:r>
+        <w:t xml:space="preserve"> po vložení do Program.cs kompilovatelný</w:t>
       </w:r>
     </w:p>
     <w:p>
@@ -1079,7 +1204,7 @@
         <w:rPr>
           <w:rStyle w:val="Znakapoznpodarou"/>
         </w:rPr>
-        <w:footnoteReference w:id="2"/>
+        <w:footnoteReference w:id="4"/>
       </w:r>
       <w:r>
         <w:t>.</w:t>
@@ -1097,8 +1222,8 @@
         <w:tblLook w:val="04A0" w:firstRow="1" w:lastRow="0" w:firstColumn="1" w:lastColumn="0" w:noHBand="0" w:noVBand="1"/>
       </w:tblPr>
       <w:tblGrid>
-        <w:gridCol w:w="5146"/>
-        <w:gridCol w:w="5146"/>
+        <w:gridCol w:w="5665"/>
+        <w:gridCol w:w="4627"/>
       </w:tblGrid>
       <w:tr>
         <w:trPr>
@@ -1106,7 +1231,7 @@
         </w:trPr>
         <w:tc>
           <w:tcPr>
-            <w:tcW w:w="5146" w:type="dxa"/>
+            <w:tcW w:w="5665" w:type="dxa"/>
             <w:vAlign w:val="center"/>
           </w:tcPr>
           <w:p>
@@ -1121,7 +1246,7 @@
         </w:tc>
         <w:tc>
           <w:tcPr>
-            <w:tcW w:w="5146" w:type="dxa"/>
+            <w:tcW w:w="4627" w:type="dxa"/>
             <w:vAlign w:val="center"/>
           </w:tcPr>
           <w:p>
@@ -1141,7 +1266,7 @@
         </w:trPr>
         <w:tc>
           <w:tcPr>
-            <w:tcW w:w="5146" w:type="dxa"/>
+            <w:tcW w:w="5665" w:type="dxa"/>
             <w:vAlign w:val="center"/>
           </w:tcPr>
           <w:p>
@@ -1156,7 +1281,7 @@
         </w:tc>
         <w:tc>
           <w:tcPr>
-            <w:tcW w:w="5146" w:type="dxa"/>
+            <w:tcW w:w="4627" w:type="dxa"/>
             <w:vAlign w:val="center"/>
           </w:tcPr>
           <w:p>
@@ -1173,43 +1298,344 @@
           </w:p>
         </w:tc>
       </w:tr>
+    </w:tbl>
+    <w:p>
+      <w:pPr>
+        <w:pStyle w:val="Zkladntext"/>
+      </w:pPr>
+      <w:r>
+        <w:br w:type="page"/>
+      </w:r>
+    </w:p>
+    <w:p>
+      <w:pPr>
+        <w:pStyle w:val="Nadpis2"/>
+      </w:pPr>
+      <w:bookmarkStart w:id="15" w:name="_Toc197855085"/>
+      <w:bookmarkStart w:id="16" w:name="_Toc198130943"/>
+      <w:r>
+        <w:lastRenderedPageBreak/>
+        <w:t>Výsledky</w:t>
+      </w:r>
+      <w:bookmarkEnd w:id="15"/>
+      <w:r>
+        <w:t xml:space="preserve"> a diskuze</w:t>
+      </w:r>
+      <w:bookmarkEnd w:id="16"/>
+    </w:p>
+    <w:p>
+      <w:pPr>
+        <w:pStyle w:val="Zkladntext"/>
+      </w:pPr>
+      <w:r>
+        <w:t>Byly provedeny celkem 3 experimenty</w:t>
+      </w:r>
+      <w:r>
+        <w:t xml:space="preserve">, </w:t>
+      </w:r>
+      <w:r>
+        <w:t xml:space="preserve">jejíž výsledky </w:t>
+      </w:r>
+      <w:r>
+        <w:t>považuji za</w:t>
+      </w:r>
+      <w:r>
+        <w:t xml:space="preserve"> nutné </w:t>
+      </w:r>
+      <w:r>
+        <w:t>interpretovat.</w:t>
+      </w:r>
+      <w:r>
+        <w:t xml:space="preserve"> </w:t>
+      </w:r>
+      <w:r>
+        <w:t xml:space="preserve">Podrobné vstupy a výstupy jednotlivých experimentů jsou uvedeny v </w:t>
+      </w:r>
+      <w:r>
+        <w:t>přílohách</w:t>
+      </w:r>
+      <w:r>
+        <w:t>.</w:t>
+      </w:r>
+    </w:p>
+    <w:p>
+      <w:pPr>
+        <w:pStyle w:val="Nadpis3"/>
+      </w:pPr>
+      <w:r>
+        <w:t>Experiment 1</w:t>
+      </w:r>
+    </w:p>
+    <w:p>
+      <w:pPr>
+        <w:rPr>
+          <w:lang w:val="cs-CZ"/>
+        </w:rPr>
+      </w:pPr>
+      <w:r>
+        <w:rPr>
+          <w:lang w:val="cs-CZ"/>
+        </w:rPr>
+        <w:t xml:space="preserve">První experiment </w:t>
+      </w:r>
+      <w:r>
+        <w:rPr>
+          <w:lang w:val="cs-CZ"/>
+        </w:rPr>
+        <w:t>spočíval v generování OpenAPI dokumentace</w:t>
+      </w:r>
+      <w:r>
+        <w:rPr>
+          <w:lang w:val="cs-CZ"/>
+        </w:rPr>
+        <w:t xml:space="preserve"> z přirozeného jazyka.</w:t>
+      </w:r>
+    </w:p>
+    <w:tbl>
+      <w:tblPr>
+        <w:tblStyle w:val="Mkatabulky"/>
+        <w:tblW w:w="10174" w:type="dxa"/>
+        <w:tblLook w:val="04A0" w:firstRow="1" w:lastRow="0" w:firstColumn="1" w:lastColumn="0" w:noHBand="0" w:noVBand="1"/>
+      </w:tblPr>
+      <w:tblGrid>
+        <w:gridCol w:w="5665"/>
+        <w:gridCol w:w="4509"/>
+      </w:tblGrid>
       <w:tr>
         <w:trPr>
-          <w:trHeight w:val="336"/>
+          <w:trHeight w:val="712"/>
         </w:trPr>
         <w:tc>
           <w:tcPr>
-            <w:tcW w:w="5146" w:type="dxa"/>
+            <w:tcW w:w="5665" w:type="dxa"/>
             <w:vAlign w:val="center"/>
           </w:tcPr>
           <w:p>
             <w:pPr>
-              <w:pStyle w:val="Zkladntext"/>
-              <w:jc w:val="left"/>
+              <w:rPr>
+                <w:lang w:val="cs-CZ"/>
+              </w:rPr>
             </w:pPr>
             <w:r>
-              <w:t>Formát výstupu</w:t>
+              <w:rPr>
+                <w:lang w:val="cs-CZ"/>
+              </w:rPr>
+              <w:t>Výstupem je JSON</w:t>
             </w:r>
           </w:p>
         </w:tc>
         <w:tc>
           <w:tcPr>
-            <w:tcW w:w="5146" w:type="dxa"/>
+            <w:tcW w:w="4509" w:type="dxa"/>
             <w:vAlign w:val="center"/>
           </w:tcPr>
           <w:p>
             <w:pPr>
-              <w:pStyle w:val="Zkladntext"/>
-              <w:jc w:val="left"/>
+              <w:rPr>
+                <w:lang w:val="cs-CZ"/>
+              </w:rPr>
             </w:pPr>
             <w:r>
-              <w:t xml:space="preserve">JSON </w:t>
+              <w:rPr>
+                <w:lang w:val="cs-CZ"/>
+              </w:rPr>
+              <w:t>ano</w:t>
+            </w:r>
+          </w:p>
+        </w:tc>
+      </w:tr>
+      <w:tr>
+        <w:trPr>
+          <w:trHeight w:val="712"/>
+        </w:trPr>
+        <w:tc>
+          <w:tcPr>
+            <w:tcW w:w="5665" w:type="dxa"/>
+            <w:vAlign w:val="center"/>
+          </w:tcPr>
+          <w:p>
+            <w:pPr>
+              <w:rPr>
+                <w:lang w:val="cs-CZ"/>
+              </w:rPr>
+            </w:pPr>
+            <w:r>
+              <w:rPr>
+                <w:lang w:val="cs-CZ"/>
+              </w:rPr>
+              <w:t>JSON je well-formed</w:t>
+            </w:r>
+          </w:p>
+        </w:tc>
+        <w:tc>
+          <w:tcPr>
+            <w:tcW w:w="4509" w:type="dxa"/>
+            <w:vAlign w:val="center"/>
+          </w:tcPr>
+          <w:p>
+            <w:pPr>
+              <w:rPr>
+                <w:lang w:val="cs-CZ"/>
+              </w:rPr>
+            </w:pPr>
+            <w:r>
+              <w:rPr>
+                <w:lang w:val="cs-CZ"/>
+              </w:rPr>
+              <w:t>ano</w:t>
+            </w:r>
+          </w:p>
+        </w:tc>
+      </w:tr>
+      <w:tr>
+        <w:trPr>
+          <w:trHeight w:val="712"/>
+        </w:trPr>
+        <w:tc>
+          <w:tcPr>
+            <w:tcW w:w="5665" w:type="dxa"/>
+            <w:vAlign w:val="center"/>
+          </w:tcPr>
+          <w:p>
+            <w:pPr>
+              <w:rPr>
+                <w:lang w:val="cs-CZ"/>
+              </w:rPr>
+            </w:pPr>
+            <w:r>
+              <w:rPr>
+                <w:lang w:val="cs-CZ"/>
+              </w:rPr>
+              <w:t>JSON odpovídá OpenAPI 3.0 specifikaci</w:t>
+            </w:r>
+          </w:p>
+        </w:tc>
+        <w:tc>
+          <w:tcPr>
+            <w:tcW w:w="4509" w:type="dxa"/>
+            <w:vAlign w:val="center"/>
+          </w:tcPr>
+          <w:p>
+            <w:pPr>
+              <w:rPr>
+                <w:lang w:val="cs-CZ"/>
+              </w:rPr>
+            </w:pPr>
+            <w:r>
+              <w:rPr>
+                <w:lang w:val="cs-CZ"/>
+              </w:rPr>
+              <w:t>ano</w:t>
+            </w:r>
+          </w:p>
+        </w:tc>
+      </w:tr>
+      <w:tr>
+        <w:trPr>
+          <w:trHeight w:val="712"/>
+        </w:trPr>
+        <w:tc>
+          <w:tcPr>
+            <w:tcW w:w="5665" w:type="dxa"/>
+            <w:vAlign w:val="center"/>
+          </w:tcPr>
+          <w:p>
+            <w:pPr>
+              <w:rPr>
+                <w:lang w:val="cs-CZ"/>
+              </w:rPr>
+            </w:pPr>
+            <w:r>
+              <w:rPr>
+                <w:lang w:val="cs-CZ"/>
+              </w:rPr>
+              <w:t xml:space="preserve">Počet </w:t>
             </w:r>
             <w:r>
-              <w:t xml:space="preserve">dle </w:t>
+              <w:rPr>
+                <w:lang w:val="cs-CZ"/>
+              </w:rPr>
+              <w:t xml:space="preserve">správných </w:t>
             </w:r>
             <w:r>
-              <w:t>OpenAPI 3.0 specifikace</w:t>
+              <w:rPr>
+                <w:lang w:val="cs-CZ"/>
+              </w:rPr>
+              <w:t>endpointů</w:t>
+            </w:r>
+            <w:r>
+              <w:rPr>
+                <w:lang w:val="cs-CZ"/>
+              </w:rPr>
+              <w:t xml:space="preserve"> / počet očekávaných</w:t>
+            </w:r>
+          </w:p>
+        </w:tc>
+        <w:tc>
+          <w:tcPr>
+            <w:tcW w:w="4509" w:type="dxa"/>
+            <w:vAlign w:val="center"/>
+          </w:tcPr>
+          <w:p>
+            <w:pPr>
+              <w:rPr>
+                <w:lang w:val="cs-CZ"/>
+              </w:rPr>
+            </w:pPr>
+            <w:r>
+              <w:rPr>
+                <w:lang w:val="cs-CZ"/>
+              </w:rPr>
+              <w:t>6/6</w:t>
+            </w:r>
+          </w:p>
+        </w:tc>
+      </w:tr>
+      <w:tr>
+        <w:trPr>
+          <w:trHeight w:val="712"/>
+        </w:trPr>
+        <w:tc>
+          <w:tcPr>
+            <w:tcW w:w="5665" w:type="dxa"/>
+            <w:vAlign w:val="center"/>
+          </w:tcPr>
+          <w:p>
+            <w:pPr>
+              <w:rPr>
+                <w:lang w:val="cs-CZ"/>
+              </w:rPr>
+            </w:pPr>
+            <w:r>
+              <w:rPr>
+                <w:lang w:val="cs-CZ"/>
+              </w:rPr>
+              <w:t>Subjektivní skóre</w:t>
+            </w:r>
+          </w:p>
+        </w:tc>
+        <w:tc>
+          <w:tcPr>
+            <w:tcW w:w="4509" w:type="dxa"/>
+            <w:vAlign w:val="center"/>
+          </w:tcPr>
+          <w:p>
+            <w:pPr>
+              <w:rPr>
+                <w:lang w:val="cs-CZ"/>
+              </w:rPr>
+            </w:pPr>
+            <w:r>
+              <w:rPr>
+                <w:lang w:val="cs-CZ"/>
+              </w:rPr>
+              <w:t>3</w:t>
+            </w:r>
+            <w:r>
+              <w:rPr>
+                <w:lang w:val="cs-CZ"/>
+              </w:rPr>
+              <w:t>/5</w:t>
             </w:r>
           </w:p>
         </w:tc>
@@ -1225,116 +1651,70 @@
         <w:pStyle w:val="Zkladntext"/>
       </w:pPr>
       <w:r>
-        <w:t xml:space="preserve">Cílem </w:t>
-      </w:r>
-      <w:r>
-        <w:t xml:space="preserve">prvního </w:t>
-      </w:r>
-      <w:r>
-        <w:t xml:space="preserve">experimentu je ověřit, zda je LLM o4-mini-high schopen vygenerovat validní OpenAPI dokumentaci ve formátu JSON na základě popisu REST API v přirozeném jazyce. Pro test byl připraven prompt, který popisuje jednoduchý systém pro správu knih, včetně vztahů </w:t>
-      </w:r>
-      <w:r>
-        <w:t>s</w:t>
-      </w:r>
-      <w:r>
-        <w:t xml:space="preserve"> autory a žánry.</w:t>
-      </w:r>
-      <w:r>
-        <w:t xml:space="preserve"> </w:t>
-      </w:r>
-      <w:r>
-        <w:t>Model byl dotazován přesně jedním promptem</w:t>
-      </w:r>
-      <w:r>
-        <w:t xml:space="preserve"> a </w:t>
-      </w:r>
-      <w:r>
-        <w:t>byl zhodnocen podle metrik uvedených ve výzkumných otázkách</w:t>
-      </w:r>
-      <w:r>
-        <w:t xml:space="preserve"> (viz Výzkumné otázky).</w:t>
-      </w:r>
+        <w:t xml:space="preserve">Výstup LLM v experimentu 1 je </w:t>
+      </w:r>
+      <w:r>
+        <w:t xml:space="preserve">sice </w:t>
+      </w:r>
+      <w:r>
+        <w:t xml:space="preserve">technicky korektní, dobře strukturovaný a validní podle OpenAPI 3.0 specifikace, ale postrádá jemnější návrhové detaily. Model úspěšně vytvořil základní CRUD operace pro entitu Book i její závislé entity Author a Genre, včetně filtrování podle authorId a genreId. Chybí ale například stránkování (page, pageSize), typické pro produkční API. Schémata sice odpovídají základnímu zadání, ale nejsou rozšířená o validační pravidla (minLength, enum, pattern). Výstup neobsahuje ani jednotný model pro chybové odpovědi, což je běžný best practice. Na druhou stranu potěší oddělení </w:t>
+      </w:r>
+      <w:bookmarkStart w:id="17" w:name="_Hlk198218300"/>
+      <w:r>
+        <w:t>BookInput a Book, což ukazuje na snahu o čistý návrh</w:t>
+      </w:r>
+      <w:r>
+        <w:t xml:space="preserve">, i když volba názvu BookInput mi </w:t>
+      </w:r>
+      <w:r>
+        <w:t>přijde</w:t>
+      </w:r>
+      <w:r>
+        <w:t xml:space="preserve"> spíše nešťastná</w:t>
+      </w:r>
+      <w:r>
+        <w:t>. Celkově výstup dobře reaguje na prompt, ale neprojevuje žádnou vlastní iniciativu</w:t>
+      </w:r>
+      <w:r>
+        <w:t>, resp.</w:t>
+      </w:r>
+      <w:r>
+        <w:t xml:space="preserve"> vyšší úroveň návrhové inteligence. Hodí se jako výchozí bod, ale bez zásahu vývojáře není okamžitě připraven k produkci.</w:t>
+      </w:r>
+      <w:bookmarkEnd w:id="17"/>
     </w:p>
     <w:p>
       <w:pPr>
         <w:pStyle w:val="Zkladntext"/>
       </w:pPr>
-      <w:r>
-        <w:rPr>
-          <w:noProof/>
-        </w:rPr>
-        <w:lastRenderedPageBreak/>
-        <w:drawing>
-          <wp:inline distT="0" distB="0" distL="0" distR="0" wp14:anchorId="4DC380DC" wp14:editId="1BB9A72E">
-            <wp:extent cx="4818018" cy="4599709"/>
-            <wp:effectExtent l="0" t="0" r="1905" b="0"/>
-            <wp:docPr id="204316635" name="Obrázek 1" descr="Obsah obrázku text, snímek obrazovky, Písmo&#10;&#10;Obsah vygenerovaný umělou inteligencí může být nesprávný."/>
-            <wp:cNvGraphicFramePr>
-              <a:graphicFrameLocks xmlns:a="http://schemas.openxmlformats.org/drawingml/2006/main" noChangeAspect="1"/>
-            </wp:cNvGraphicFramePr>
-            <a:graphic xmlns:a="http://schemas.openxmlformats.org/drawingml/2006/main">
-              <a:graphicData uri="http://schemas.openxmlformats.org/drawingml/2006/picture">
-                <pic:pic xmlns:pic="http://schemas.openxmlformats.org/drawingml/2006/picture">
-                  <pic:nvPicPr>
-                    <pic:cNvPr id="204316635" name="Obrázek 1" descr="Obsah obrázku text, snímek obrazovky, Písmo&#10;&#10;Obsah vygenerovaný umělou inteligencí může být nesprávný."/>
-                    <pic:cNvPicPr/>
-                  </pic:nvPicPr>
-                  <pic:blipFill>
-                    <a:blip r:embed="rId16" cstate="print">
-                      <a:extLst>
-                        <a:ext uri="{28A0092B-C50C-407E-A947-70E740481C1C}">
-                          <a14:useLocalDpi xmlns:a14="http://schemas.microsoft.com/office/drawing/2010/main" val="0"/>
-                        </a:ext>
-                      </a:extLst>
-                    </a:blip>
-                    <a:stretch>
-                      <a:fillRect/>
-                    </a:stretch>
-                  </pic:blipFill>
-                  <pic:spPr>
-                    <a:xfrm>
-                      <a:off x="0" y="0"/>
-                      <a:ext cx="4825823" cy="4607161"/>
-                    </a:xfrm>
-                    <a:prstGeom prst="rect">
-                      <a:avLst/>
-                    </a:prstGeom>
-                  </pic:spPr>
-                </pic:pic>
-              </a:graphicData>
-            </a:graphic>
-          </wp:inline>
-        </w:drawing>
-      </w:r>
-      <w:r>
-        <w:br w:type="page"/>
-      </w:r>
-    </w:p>
-    <w:p>
-      <w:pPr>
-        <w:pStyle w:val="Nadpis2"/>
-      </w:pPr>
-      <w:bookmarkStart w:id="15" w:name="_Toc197855085"/>
-      <w:bookmarkStart w:id="16" w:name="_Toc198130943"/>
-      <w:r>
-        <w:lastRenderedPageBreak/>
-        <w:t>Výsledky</w:t>
-      </w:r>
-      <w:bookmarkEnd w:id="15"/>
-      <w:r>
-        <w:t xml:space="preserve"> a diskuze</w:t>
-      </w:r>
-      <w:bookmarkEnd w:id="16"/>
     </w:p>
     <w:p>
       <w:pPr>
         <w:pStyle w:val="Zkladntext"/>
       </w:pPr>
       <w:r>
-        <w:t>X</w:t>
-      </w:r>
-      <w:r>
-        <w:t>xx</w:t>
+        <w:t>Použit</w:t>
+      </w:r>
+      <w:r>
+        <w:t>ý</w:t>
+      </w:r>
+      <w:r>
+        <w:t xml:space="preserve"> prompt a</w:t>
+      </w:r>
+      <w:r>
+        <w:t xml:space="preserve"> výstup</w:t>
+      </w:r>
+      <w:r>
+        <w:t xml:space="preserve"> LLM lze najít v</w:t>
+      </w:r>
+      <w:r>
+        <w:t xml:space="preserve"> Přílo</w:t>
+      </w:r>
+      <w:r>
+        <w:t>ze</w:t>
+      </w:r>
+      <w:r>
+        <w:t xml:space="preserve"> 1.</w:t>
       </w:r>
     </w:p>
     <w:p>
@@ -1346,30 +1726,763 @@
         </w:rPr>
       </w:pPr>
       <w:r>
+        <w:rPr>
+          <w:lang w:val="cs-CZ"/>
+        </w:rPr>
         <w:br w:type="page"/>
       </w:r>
     </w:p>
     <w:p>
       <w:pPr>
+        <w:pStyle w:val="Nadpis3"/>
+      </w:pPr>
+      <w:r>
+        <w:lastRenderedPageBreak/>
+        <w:t xml:space="preserve">Experiment </w:t>
+      </w:r>
+      <w:r>
+        <w:t>2</w:t>
+      </w:r>
+    </w:p>
+    <w:p>
+      <w:pPr>
+        <w:pStyle w:val="Zkladntext"/>
+      </w:pPr>
+      <w:r>
+        <w:t>Druhý</w:t>
+      </w:r>
+      <w:r>
+        <w:t xml:space="preserve"> experiment spočíval v generování </w:t>
+      </w:r>
+      <w:r>
+        <w:t>vylepše</w:t>
+      </w:r>
+      <w:r>
+        <w:t>né verze</w:t>
+      </w:r>
+      <w:r>
+        <w:t xml:space="preserve"> OpenAPI dokumentace ve formátu JSON</w:t>
+      </w:r>
+      <w:r>
+        <w:t>, která byla výstupem prvního experimentu.</w:t>
+      </w:r>
+    </w:p>
+    <w:p>
+      <w:pPr>
+        <w:pStyle w:val="Zkladntext"/>
+      </w:pPr>
+    </w:p>
+    <w:tbl>
+      <w:tblPr>
+        <w:tblStyle w:val="Mkatabulky"/>
+        <w:tblW w:w="10174" w:type="dxa"/>
+        <w:tblLook w:val="04A0" w:firstRow="1" w:lastRow="0" w:firstColumn="1" w:lastColumn="0" w:noHBand="0" w:noVBand="1"/>
+      </w:tblPr>
+      <w:tblGrid>
+        <w:gridCol w:w="5665"/>
+        <w:gridCol w:w="4509"/>
+      </w:tblGrid>
+      <w:tr>
+        <w:trPr>
+          <w:trHeight w:val="712"/>
+        </w:trPr>
+        <w:tc>
+          <w:tcPr>
+            <w:tcW w:w="5665" w:type="dxa"/>
+            <w:vAlign w:val="center"/>
+          </w:tcPr>
+          <w:p>
+            <w:pPr>
+              <w:rPr>
+                <w:lang w:val="cs-CZ"/>
+              </w:rPr>
+            </w:pPr>
+            <w:r>
+              <w:rPr>
+                <w:lang w:val="cs-CZ"/>
+              </w:rPr>
+              <w:t>Výstup zůstává validní dle OpenAPI 3.0 specifikace</w:t>
+            </w:r>
+          </w:p>
+        </w:tc>
+        <w:tc>
+          <w:tcPr>
+            <w:tcW w:w="4509" w:type="dxa"/>
+            <w:vAlign w:val="center"/>
+          </w:tcPr>
+          <w:p>
+            <w:pPr>
+              <w:rPr>
+                <w:lang w:val="cs-CZ"/>
+              </w:rPr>
+            </w:pPr>
+            <w:r>
+              <w:rPr>
+                <w:lang w:val="cs-CZ"/>
+              </w:rPr>
+              <w:t>an</w:t>
+            </w:r>
+            <w:r>
+              <w:rPr>
+                <w:lang w:val="cs-CZ"/>
+              </w:rPr>
+              <w:t>o</w:t>
+            </w:r>
+          </w:p>
+        </w:tc>
+      </w:tr>
+      <w:tr>
+        <w:trPr>
+          <w:trHeight w:val="712"/>
+        </w:trPr>
+        <w:tc>
+          <w:tcPr>
+            <w:tcW w:w="5665" w:type="dxa"/>
+            <w:vAlign w:val="center"/>
+          </w:tcPr>
+          <w:p>
+            <w:pPr>
+              <w:rPr>
+                <w:lang w:val="cs-CZ"/>
+              </w:rPr>
+            </w:pPr>
+            <w:r>
+              <w:rPr>
+                <w:lang w:val="cs-CZ"/>
+              </w:rPr>
+              <w:t>Počet nově doplněných prvků</w:t>
+            </w:r>
+          </w:p>
+        </w:tc>
+        <w:tc>
+          <w:tcPr>
+            <w:tcW w:w="4509" w:type="dxa"/>
+            <w:vAlign w:val="center"/>
+          </w:tcPr>
+          <w:p>
+            <w:pPr>
+              <w:rPr>
+                <w:lang w:val="cs-CZ"/>
+              </w:rPr>
+            </w:pPr>
+            <w:r>
+              <w:rPr>
+                <w:lang w:val="cs-CZ"/>
+              </w:rPr>
+              <w:t>5</w:t>
+            </w:r>
+          </w:p>
+        </w:tc>
+      </w:tr>
+      <w:tr>
+        <w:trPr>
+          <w:trHeight w:val="712"/>
+        </w:trPr>
+        <w:tc>
+          <w:tcPr>
+            <w:tcW w:w="5665" w:type="dxa"/>
+            <w:vAlign w:val="center"/>
+          </w:tcPr>
+          <w:p>
+            <w:pPr>
+              <w:rPr>
+                <w:lang w:val="cs-CZ"/>
+              </w:rPr>
+            </w:pPr>
+            <w:r>
+              <w:rPr>
+                <w:lang w:val="cs-CZ"/>
+              </w:rPr>
+              <w:t>Subjektivní skóre</w:t>
+            </w:r>
+          </w:p>
+        </w:tc>
+        <w:tc>
+          <w:tcPr>
+            <w:tcW w:w="4509" w:type="dxa"/>
+            <w:vAlign w:val="center"/>
+          </w:tcPr>
+          <w:p>
+            <w:pPr>
+              <w:rPr>
+                <w:lang w:val="cs-CZ"/>
+              </w:rPr>
+            </w:pPr>
+            <w:r>
+              <w:rPr>
+                <w:lang w:val="cs-CZ"/>
+              </w:rPr>
+              <w:t>4/5</w:t>
+            </w:r>
+          </w:p>
+        </w:tc>
+      </w:tr>
+    </w:tbl>
+    <w:p>
+      <w:pPr>
+        <w:pStyle w:val="Zkladntext"/>
+      </w:pPr>
+    </w:p>
+    <w:p>
+      <w:pPr>
+        <w:pStyle w:val="Zkladntext"/>
+      </w:pPr>
+      <w:r>
+        <w:t>Výstup LLM v experimentu 2 představuje kvalitativní posun oproti prvnímu – struktura zůstává zachována, ale dokumentace je obohacena</w:t>
+      </w:r>
+      <w:r>
+        <w:t xml:space="preserve"> o</w:t>
+      </w:r>
+      <w:r>
+        <w:t xml:space="preserve"> summary, description a example bloky</w:t>
+      </w:r>
+      <w:r>
+        <w:t>. To</w:t>
+      </w:r>
+      <w:r>
+        <w:t xml:space="preserve"> zlepšuje </w:t>
+      </w:r>
+      <w:r>
+        <w:t>development experience</w:t>
+      </w:r>
+      <w:r>
+        <w:t xml:space="preserve"> v</w:t>
+      </w:r>
+      <w:r>
+        <w:t xml:space="preserve"> </w:t>
+      </w:r>
+      <w:r>
+        <w:t>nástro</w:t>
+      </w:r>
+      <w:r>
+        <w:t>jích</w:t>
+      </w:r>
+      <w:r>
+        <w:t xml:space="preserve"> typu Swagger UI. Model správně doplnil i validační constraints (např. minLength, maxLength, format), což původní verze postrádala. Vznikl</w:t>
+      </w:r>
+      <w:r>
+        <w:t>o</w:t>
+      </w:r>
+      <w:r>
+        <w:t xml:space="preserve"> také nov</w:t>
+      </w:r>
+      <w:r>
+        <w:t>é</w:t>
+      </w:r>
+      <w:r>
+        <w:t xml:space="preserve"> jednotn</w:t>
+      </w:r>
+      <w:r>
+        <w:t>é</w:t>
+      </w:r>
+      <w:r>
+        <w:t xml:space="preserve"> Error sch</w:t>
+      </w:r>
+      <w:r>
+        <w:t>é</w:t>
+      </w:r>
+      <w:r>
+        <w:t>ma. Přesto se</w:t>
+      </w:r>
+      <w:r>
+        <w:t xml:space="preserve"> mi</w:t>
+      </w:r>
+      <w:r>
+        <w:t xml:space="preserve"> některé části jeví jako </w:t>
+      </w:r>
+      <w:r>
+        <w:t xml:space="preserve">zbytečné </w:t>
+      </w:r>
+      <w:r>
+        <w:t>– například example sekce jsou rozsáhlé a opakují se. Dokumentace by šla ještě dále optimalizovat pomocí $ref nebo externalizací opakujících se struktur. Celkově však výstup výrazně zvyšuje úroveň dokumentace, odpovídá profesionálním standardům a představuje dobrý výchozí bod pro veřejně publikovatelné API.</w:t>
+      </w:r>
+    </w:p>
+    <w:p>
+      <w:pPr>
+        <w:pStyle w:val="Zkladntext"/>
+      </w:pPr>
+    </w:p>
+    <w:p>
+      <w:pPr>
+        <w:pStyle w:val="Zkladntext"/>
+      </w:pPr>
+      <w:r>
+        <w:t>Použit</w:t>
+      </w:r>
+      <w:r>
+        <w:t>ý</w:t>
+      </w:r>
+      <w:r>
+        <w:t xml:space="preserve"> prompt a výstup LLM lze najít v Příloze </w:t>
+      </w:r>
+      <w:r>
+        <w:t>2</w:t>
+      </w:r>
+      <w:r>
+        <w:t>.</w:t>
+      </w:r>
+      <w:r>
+        <w:br w:type="page"/>
+      </w:r>
+    </w:p>
+    <w:p>
+      <w:pPr>
+        <w:pStyle w:val="Nadpis3"/>
+      </w:pPr>
+      <w:r>
+        <w:lastRenderedPageBreak/>
+        <w:t xml:space="preserve">Experiment </w:t>
+      </w:r>
+      <w:r>
+        <w:t>3</w:t>
+      </w:r>
+    </w:p>
+    <w:p>
+      <w:pPr>
+        <w:pStyle w:val="Zkladntext"/>
+      </w:pPr>
+      <w:r>
+        <w:t>Třetí</w:t>
+      </w:r>
+      <w:r>
+        <w:t xml:space="preserve"> experiment spočíval v generování REST API endpointů z OpenAPI dokumentace ve formátu JSON, která byla výstupem prvního</w:t>
+      </w:r>
+      <w:r>
+        <w:t xml:space="preserve"> druhého experimentu, resp. mohlo se jednat o výstup prvního experimentu, ale </w:t>
+      </w:r>
+      <w:r>
+        <w:t xml:space="preserve">byl zvolen výstup druhého, protože </w:t>
+      </w:r>
+      <w:r>
+        <w:t>má být lepší verzí toho prvního.</w:t>
+      </w:r>
+    </w:p>
+    <w:p>
+      <w:pPr>
+        <w:pStyle w:val="Zkladntext"/>
+      </w:pPr>
+    </w:p>
+    <w:tbl>
+      <w:tblPr>
+        <w:tblStyle w:val="Mkatabulky"/>
+        <w:tblW w:w="10174" w:type="dxa"/>
+        <w:tblLook w:val="04A0" w:firstRow="1" w:lastRow="0" w:firstColumn="1" w:lastColumn="0" w:noHBand="0" w:noVBand="1"/>
+      </w:tblPr>
+      <w:tblGrid>
+        <w:gridCol w:w="5087"/>
+        <w:gridCol w:w="5087"/>
+      </w:tblGrid>
+      <w:tr>
+        <w:trPr>
+          <w:trHeight w:val="712"/>
+        </w:trPr>
+        <w:tc>
+          <w:tcPr>
+            <w:tcW w:w="5087" w:type="dxa"/>
+            <w:vAlign w:val="center"/>
+          </w:tcPr>
+          <w:p>
+            <w:pPr>
+              <w:rPr>
+                <w:lang w:val="cs-CZ"/>
+              </w:rPr>
+            </w:pPr>
+            <w:bookmarkStart w:id="18" w:name="_Toc197855087"/>
+            <w:bookmarkStart w:id="19" w:name="_Toc198130944"/>
+            <w:r>
+              <w:rPr>
+                <w:lang w:val="cs-CZ"/>
+              </w:rPr>
+              <w:t>Výstupem je C# kód</w:t>
+            </w:r>
+          </w:p>
+        </w:tc>
+        <w:tc>
+          <w:tcPr>
+            <w:tcW w:w="5087" w:type="dxa"/>
+            <w:vAlign w:val="center"/>
+          </w:tcPr>
+          <w:p>
+            <w:pPr>
+              <w:rPr>
+                <w:lang w:val="cs-CZ"/>
+              </w:rPr>
+            </w:pPr>
+            <w:r>
+              <w:rPr>
+                <w:lang w:val="cs-CZ"/>
+              </w:rPr>
+              <w:t>ano</w:t>
+            </w:r>
+          </w:p>
+        </w:tc>
+      </w:tr>
+      <w:tr>
+        <w:trPr>
+          <w:trHeight w:val="712"/>
+        </w:trPr>
+        <w:tc>
+          <w:tcPr>
+            <w:tcW w:w="5087" w:type="dxa"/>
+            <w:vAlign w:val="center"/>
+          </w:tcPr>
+          <w:p>
+            <w:pPr>
+              <w:rPr>
+                <w:lang w:val="cs-CZ"/>
+              </w:rPr>
+            </w:pPr>
+            <w:r>
+              <w:rPr>
+                <w:lang w:val="cs-CZ"/>
+              </w:rPr>
+              <w:t>Kód je po vložení do Program.cs kompilovatelný</w:t>
+            </w:r>
+          </w:p>
+        </w:tc>
+        <w:tc>
+          <w:tcPr>
+            <w:tcW w:w="5087" w:type="dxa"/>
+            <w:vAlign w:val="center"/>
+          </w:tcPr>
+          <w:p>
+            <w:pPr>
+              <w:rPr>
+                <w:lang w:val="cs-CZ"/>
+              </w:rPr>
+            </w:pPr>
+            <w:r>
+              <w:rPr>
+                <w:lang w:val="cs-CZ"/>
+              </w:rPr>
+              <w:t>ano</w:t>
+            </w:r>
+          </w:p>
+        </w:tc>
+      </w:tr>
+      <w:tr>
+        <w:trPr>
+          <w:trHeight w:val="712"/>
+        </w:trPr>
+        <w:tc>
+          <w:tcPr>
+            <w:tcW w:w="5087" w:type="dxa"/>
+            <w:vAlign w:val="center"/>
+          </w:tcPr>
+          <w:p>
+            <w:pPr>
+              <w:rPr>
+                <w:lang w:val="cs-CZ"/>
+              </w:rPr>
+            </w:pPr>
+            <w:r>
+              <w:rPr>
+                <w:lang w:val="cs-CZ"/>
+              </w:rPr>
+              <w:t xml:space="preserve">Počet </w:t>
+            </w:r>
+            <w:r>
+              <w:rPr>
+                <w:lang w:val="cs-CZ"/>
+              </w:rPr>
+              <w:t xml:space="preserve">správných </w:t>
+            </w:r>
+            <w:r>
+              <w:rPr>
+                <w:lang w:val="cs-CZ"/>
+              </w:rPr>
+              <w:t>endpointů</w:t>
+            </w:r>
+            <w:r>
+              <w:rPr>
+                <w:lang w:val="cs-CZ"/>
+              </w:rPr>
+              <w:t xml:space="preserve"> / počet očekávaných</w:t>
+            </w:r>
+          </w:p>
+        </w:tc>
+        <w:tc>
+          <w:tcPr>
+            <w:tcW w:w="5087" w:type="dxa"/>
+            <w:vAlign w:val="center"/>
+          </w:tcPr>
+          <w:p>
+            <w:pPr>
+              <w:rPr>
+                <w:lang w:val="cs-CZ"/>
+              </w:rPr>
+            </w:pPr>
+            <w:r>
+              <w:rPr>
+                <w:lang w:val="cs-CZ"/>
+              </w:rPr>
+              <w:t>7</w:t>
+            </w:r>
+            <w:r>
+              <w:rPr>
+                <w:lang w:val="cs-CZ"/>
+              </w:rPr>
+              <w:t>/</w:t>
+            </w:r>
+            <w:r>
+              <w:rPr>
+                <w:lang w:val="cs-CZ"/>
+              </w:rPr>
+              <w:t>7</w:t>
+            </w:r>
+          </w:p>
+        </w:tc>
+      </w:tr>
+      <w:tr>
+        <w:trPr>
+          <w:trHeight w:val="712"/>
+        </w:trPr>
+        <w:tc>
+          <w:tcPr>
+            <w:tcW w:w="5087" w:type="dxa"/>
+            <w:vAlign w:val="center"/>
+          </w:tcPr>
+          <w:p>
+            <w:pPr>
+              <w:rPr>
+                <w:lang w:val="cs-CZ"/>
+              </w:rPr>
+            </w:pPr>
+            <w:r>
+              <w:rPr>
+                <w:lang w:val="cs-CZ"/>
+              </w:rPr>
+              <w:t>Subjektivní skóre</w:t>
+            </w:r>
+          </w:p>
+        </w:tc>
+        <w:tc>
+          <w:tcPr>
+            <w:tcW w:w="5087" w:type="dxa"/>
+            <w:vAlign w:val="center"/>
+          </w:tcPr>
+          <w:p>
+            <w:pPr>
+              <w:rPr>
+                <w:lang w:val="cs-CZ"/>
+              </w:rPr>
+            </w:pPr>
+            <w:r>
+              <w:rPr>
+                <w:lang w:val="cs-CZ"/>
+              </w:rPr>
+              <w:t>4,5</w:t>
+            </w:r>
+            <w:r>
+              <w:rPr>
+                <w:lang w:val="cs-CZ"/>
+              </w:rPr>
+              <w:t>/</w:t>
+            </w:r>
+            <w:r>
+              <w:rPr>
+                <w:lang w:val="cs-CZ"/>
+              </w:rPr>
+              <w:t>5</w:t>
+            </w:r>
+          </w:p>
+        </w:tc>
+      </w:tr>
+    </w:tbl>
+    <w:p>
+      <w:pPr>
+        <w:pStyle w:val="Zkladntext"/>
+      </w:pPr>
+    </w:p>
+    <w:p>
+      <w:pPr>
+        <w:pStyle w:val="Zkladntext"/>
+      </w:pPr>
+      <w:r>
+        <w:t>Výstup třetího experimentu představuje překvapivě vyspělý příklad generace C# .NET 8 Minimal API kódu z OpenAPI dokumentace. Model dokázal vytvořit funkční, kompilovatelný kód s použitím Entity Framework Core</w:t>
+      </w:r>
+      <w:r>
+        <w:rPr>
+          <w:rStyle w:val="Znakapoznpodarou"/>
+        </w:rPr>
+        <w:footnoteReference w:id="5"/>
+      </w:r>
+      <w:r>
+        <w:t>, včetně správné definice DbContext, tříd pro entitní modely a vztahů (many-to-many). Na rozdíl od předchozích experimentů je zde výstup výrazně blíže produkčnímu využití – nechybí dependency injection, Include(...) pro eager loading vztahů a idiomatická práce s DbSet&lt;T&gt;.</w:t>
+      </w:r>
+    </w:p>
+    <w:p>
+      <w:pPr>
+        <w:pStyle w:val="Zkladntext"/>
+      </w:pPr>
+    </w:p>
+    <w:p>
+      <w:pPr>
+        <w:pStyle w:val="Zkladntext"/>
+      </w:pPr>
+      <w:r>
+        <w:t xml:space="preserve">Přes to všechno je třeba zmínit několik slabin. Chybí validace vstupních dat ([Required], [MaxLength], fluent API konfigurace), chybí transakční zajištění, a konstrukce výsledků je zjednodušená (např. chybí DTO pro odpovědi). Kód neřeší edge-cases (např. neexistující AuthorId při POST/PUT), ani optimalizaci na úrovni </w:t>
+      </w:r>
+      <w:r>
+        <w:t>ORM</w:t>
+      </w:r>
+      <w:r>
+        <w:t xml:space="preserve"> (např. AsNoTracking). Přesto – na čistě generovaný výstup bez přímé zpětné vazby – jde o velmi použitelný základ, který může vývojář </w:t>
+      </w:r>
+      <w:r>
+        <w:t>dále</w:t>
+      </w:r>
+      <w:r>
+        <w:t xml:space="preserve"> </w:t>
+      </w:r>
+      <w:r>
+        <w:t>rozšířit</w:t>
+      </w:r>
+      <w:r>
+        <w:t>.</w:t>
+      </w:r>
+    </w:p>
+    <w:p>
+      <w:pPr>
+        <w:pStyle w:val="Zkladntext"/>
+      </w:pPr>
+    </w:p>
+    <w:p>
+      <w:pPr>
+        <w:pStyle w:val="Zkladntext"/>
+      </w:pPr>
+      <w:r>
+        <w:t>Použit</w:t>
+      </w:r>
+      <w:r>
+        <w:t xml:space="preserve">ý </w:t>
+      </w:r>
+      <w:r>
+        <w:t xml:space="preserve">prompt a výstup LLM lze najít v Příloze </w:t>
+      </w:r>
+      <w:r>
+        <w:t>3</w:t>
+      </w:r>
+      <w:r>
+        <w:t>.</w:t>
+      </w:r>
+      <w:r>
+        <w:br w:type="page"/>
+      </w:r>
+    </w:p>
+    <w:p>
+      <w:pPr>
         <w:pStyle w:val="Nadpis2"/>
       </w:pPr>
-      <w:bookmarkStart w:id="17" w:name="_Toc197855087"/>
-      <w:bookmarkStart w:id="18" w:name="_Toc198130944"/>
       <w:r>
         <w:lastRenderedPageBreak/>
         <w:t>Závěr</w:t>
       </w:r>
-      <w:bookmarkEnd w:id="17"/>
       <w:bookmarkEnd w:id="18"/>
+      <w:bookmarkEnd w:id="19"/>
+    </w:p>
+    <w:p>
+      <w:pPr>
+        <w:pStyle w:val="Zkladntext"/>
+      </w:pPr>
+      <w:r>
+        <w:t xml:space="preserve">LLM o4-mini-high prokázal schopnost generovat validní </w:t>
+      </w:r>
+      <w:r>
+        <w:t xml:space="preserve">i </w:t>
+      </w:r>
+      <w:r>
+        <w:t xml:space="preserve">použitelnou OpenAPI dokumentaci na základě přirozeného jazyka. Také ukázal </w:t>
+      </w:r>
+      <w:r>
+        <w:t>svůj potenciál</w:t>
+      </w:r>
+      <w:r>
+        <w:t xml:space="preserve"> pro tvorbu základního C# API kódu </w:t>
+      </w:r>
+      <w:r>
+        <w:t>dle</w:t>
+      </w:r>
+      <w:r>
+        <w:t xml:space="preserve"> této dokumentace. Výsledky naznačují, že opačný proces (od dokumentace ke kódu) může být vhodný v počátečních fázích návrhu.</w:t>
+      </w:r>
     </w:p>
     <w:p>
       <w:pPr>
         <w:pStyle w:val="Zkladntext"/>
         <w:rPr>
           <w:rFonts w:ascii="Lato-Regular" w:hAnsi="Lato-Regular"/>
-          <w:b/>
-          <w:bCs/>
         </w:rPr>
+      </w:pPr>
+    </w:p>
+    <w:p>
+      <w:pPr>
+        <w:pStyle w:val="Zkladntext"/>
+      </w:pPr>
+      <w:r>
+        <w:t>Omezením bylo, že LLM nerozpoznával implicitní požadavky</w:t>
+      </w:r>
+      <w:r>
+        <w:t xml:space="preserve">, </w:t>
+      </w:r>
+      <w:r>
+        <w:t>které si vývojář osvojí praxí</w:t>
+      </w:r>
+      <w:r>
+        <w:t xml:space="preserve"> a myslí na ně. </w:t>
+      </w:r>
+      <w:r>
+        <w:t>V budoucnu by bylo zajímavé testovat kombinaci více modelů (např. o4</w:t>
+      </w:r>
+      <w:r>
+        <w:t>-mini-high</w:t>
+      </w:r>
+      <w:r>
+        <w:t xml:space="preserve"> vs GPT-4) nebo srovnat výstupy s reálným</w:t>
+      </w:r>
+      <w:r>
+        <w:t>i</w:t>
+      </w:r>
+      <w:r>
+        <w:t xml:space="preserve"> návrh</w:t>
+      </w:r>
+      <w:r>
+        <w:t>y</w:t>
+      </w:r>
+      <w:r>
+        <w:t xml:space="preserve"> vývojářů</w:t>
+      </w:r>
+      <w:r>
+        <w:t xml:space="preserve"> různé seniority.</w:t>
+      </w:r>
+    </w:p>
+    <w:p>
+      <w:pPr>
+        <w:spacing w:after="0" w:line="240" w:lineRule="auto"/>
+        <w:rPr>
+          <w:shd w:val="clear" w:color="auto" w:fill="FFFFFF"/>
+          <w:lang w:val="cs-CZ"/>
+        </w:rPr>
+      </w:pPr>
+      <w:r>
+        <w:rPr>
+          <w:lang w:val="cs-CZ"/>
+        </w:rPr>
+        <w:br w:type="page"/>
+      </w:r>
+    </w:p>
+    <w:p>
+      <w:pPr>
+        <w:pStyle w:val="Nadpis2"/>
+      </w:pPr>
+      <w:r>
+        <w:lastRenderedPageBreak/>
+        <w:t>Zdroje</w:t>
+      </w:r>
+    </w:p>
+    <w:p>
+      <w:pPr>
+        <w:pStyle w:val="Zkladntext"/>
       </w:pPr>
       <w:r>
         <w:t>xxx</w:t>
@@ -1512,21 +2625,137 @@
         <w:footnoteRef/>
       </w:r>
       <w:r>
-        <w:t xml:space="preserve"> SMARTBEAR Software. Swagger Editor [online]. </w:t>
-      </w:r>
-      <w:r>
+        <w:t xml:space="preserve"> </w:t>
+      </w:r>
+      <w:r>
+        <w:rPr>
+          <w:lang w:val="cs-CZ"/>
+        </w:rPr>
+        <w:t xml:space="preserve">OpenAPI Initiative. OpenAPI Specification v3.0.0. [online]. 2020 [cit. 2025-05-15]. Dostupné z: </w:t>
+      </w:r>
+      <w:hyperlink r:id="rId2" w:history="1">
+        <w:r>
+          <w:rPr>
+            <w:rStyle w:val="Hypertextovodkaz"/>
+            <w:lang w:val="cs-CZ"/>
+          </w:rPr>
+          <w:t>https://spec.openapis.org/oas/v3.0.0</w:t>
+        </w:r>
+      </w:hyperlink>
+    </w:p>
+  </w:footnote>
+  <w:footnote w:id="3">
+    <w:p>
+      <w:pPr>
+        <w:pStyle w:val="Textpoznpodarou"/>
         <w:rPr>
           <w:lang w:val="de-DE"/>
         </w:rPr>
-        <w:t xml:space="preserve">[cit. 14. 5. 2025]. Dostupné z: </w:t>
-      </w:r>
-      <w:hyperlink r:id="rId2" w:tgtFrame="_new" w:history="1">
+      </w:pPr>
+      <w:r>
+        <w:rPr>
+          <w:rStyle w:val="Znakapoznpodarou"/>
+        </w:rPr>
+        <w:footnoteRef/>
+      </w:r>
+      <w:r>
+        <w:t xml:space="preserve"> SmartBear Software. </w:t>
+      </w:r>
+      <w:r>
+        <w:t xml:space="preserve">Swagger – Open Source API Tool. </w:t>
+      </w:r>
+      <w:r>
+        <w:rPr>
+          <w:lang w:val="de-DE"/>
+        </w:rPr>
+        <w:t xml:space="preserve">[online]. [cit. 2025-05-15]. Dostupné z: </w:t>
+      </w:r>
+      <w:hyperlink r:id="rId3" w:history="1">
         <w:r>
           <w:rPr>
             <w:rStyle w:val="Hypertextovodkaz"/>
             <w:lang w:val="de-DE"/>
           </w:rPr>
+          <w:t>https://swagger.io/</w:t>
+        </w:r>
+      </w:hyperlink>
+    </w:p>
+  </w:footnote>
+  <w:footnote w:id="4">
+    <w:p>
+      <w:pPr>
+        <w:pStyle w:val="Textpoznpodarou"/>
+        <w:rPr>
+          <w:lang w:val="cs-CZ"/>
+        </w:rPr>
+      </w:pPr>
+      <w:r>
+        <w:rPr>
+          <w:rStyle w:val="Znakapoznpodarou"/>
+        </w:rPr>
+        <w:footnoteRef/>
+      </w:r>
+      <w:r>
+        <w:rPr>
+          <w:lang w:val="de-DE"/>
+        </w:rPr>
+        <w:t xml:space="preserve"> SMARTBEAR Software. </w:t>
+      </w:r>
+      <w:r>
+        <w:t xml:space="preserve">Swagger Editor [online]. </w:t>
+      </w:r>
+      <w:r>
+        <w:rPr>
+          <w:lang w:val="de-DE"/>
+        </w:rPr>
+        <w:t xml:space="preserve">[cit. 14. 5. 2025]. </w:t>
+      </w:r>
+      <w:r>
+        <w:t xml:space="preserve">Dostupné z: </w:t>
+      </w:r>
+      <w:hyperlink r:id="rId4" w:tgtFrame="_new" w:history="1">
+        <w:r>
+          <w:rPr>
+            <w:rStyle w:val="Hypertextovodkaz"/>
+          </w:rPr>
           <w:t>https://editor.swagger.io/</w:t>
+        </w:r>
+      </w:hyperlink>
+    </w:p>
+  </w:footnote>
+  <w:footnote w:id="5">
+    <w:p>
+      <w:pPr>
+        <w:pStyle w:val="Textpoznpodarou"/>
+        <w:rPr>
+          <w:lang w:val="cs-CZ"/>
+        </w:rPr>
+      </w:pPr>
+      <w:r>
+        <w:rPr>
+          <w:rStyle w:val="Znakapoznpodarou"/>
+        </w:rPr>
+        <w:footnoteRef/>
+      </w:r>
+      <w:r>
+        <w:t xml:space="preserve"> </w:t>
+      </w:r>
+      <w:r>
+        <w:t xml:space="preserve">Microsoft. Entity Framework Core. [online]. </w:t>
+      </w:r>
+      <w:r>
+        <w:rPr>
+          <w:lang w:val="de-DE"/>
+        </w:rPr>
+        <w:t xml:space="preserve">[cit. 2025-05-15]. Dostupné z: </w:t>
+      </w:r>
+      <w:hyperlink r:id="rId5" w:tgtFrame="_new" w:history="1">
+        <w:r>
+          <w:rPr>
+            <w:rStyle w:val="Hypertextovodkaz"/>
+            <w:lang w:val="de-DE"/>
+          </w:rPr>
+          <w:t>https://learn.microsoft.com/en-us/ef/core/</w:t>
         </w:r>
       </w:hyperlink>
     </w:p>
@@ -3387,6 +4616,7 @@
   <w:style w:type="character" w:default="1" w:styleId="Standardnpsmoodstavce">
     <w:name w:val="Default Paragraph Font"/>
     <w:uiPriority w:val="1"/>
+    <w:semiHidden/>
     <w:unhideWhenUsed/>
   </w:style>
   <w:style w:type="table" w:default="1" w:styleId="Normlntabulka">

</xml_diff>